<commit_message>
LCRQ special env tests
</commit_message>
<xml_diff>
--- a/docs/QueueResults2.docx
+++ b/docs/QueueResults2.docx
@@ -1,6 +1,6 @@
 
 <file path=word/document.xml><?xml version="1.0" encoding="utf-8"?>
-<w:document xmlns:wpc="http://schemas.microsoft.com/office/word/2010/wordprocessingCanvas" xmlns:cx="http://schemas.microsoft.com/office/drawing/2014/chartex" xmlns:cx1="http://schemas.microsoft.com/office/drawing/2015/9/8/chartex" xmlns:cx2="http://schemas.microsoft.com/office/drawing/2015/10/21/chartex" xmlns:cx3="http://schemas.microsoft.com/office/drawing/2016/5/9/chartex" xmlns:cx4="http://schemas.microsoft.com/office/drawing/2016/5/10/chartex" xmlns:cx5="http://schemas.microsoft.com/office/drawing/2016/5/11/chartex" xmlns:cx6="http://schemas.microsoft.com/office/drawing/2016/5/12/chartex" xmlns:cx7="http://schemas.microsoft.com/office/drawing/2016/5/13/chartex" xmlns:cx8="http://schemas.microsoft.com/office/drawing/2016/5/14/chartex" xmlns:mc="http://schemas.openxmlformats.org/markup-compatibility/2006" xmlns:aink="http://schemas.microsoft.com/office/drawing/2016/ink" xmlns:am3d="http://schemas.microsoft.com/office/drawing/2017/model3d" xmlns:o="urn:schemas-microsoft-com:office:office" xmlns:r="http://schemas.openxmlformats.org/officeDocument/2006/relationships" xmlns:m="http://schemas.openxmlformats.org/officeDocument/2006/math" xmlns:v="urn:schemas-microsoft-com:vml" xmlns:wp14="http://schemas.microsoft.com/office/word/2010/wordprocessingDrawing" xmlns:wp="http://schemas.openxmlformats.org/drawingml/2006/wordprocessingDrawing" xmlns:w10="urn:schemas-microsoft-com:office:word" xmlns:w="http://schemas.openxmlformats.org/wordprocessingml/2006/main" xmlns:w14="http://schemas.microsoft.com/office/word/2010/wordml" xmlns:w15="http://schemas.microsoft.com/office/word/2012/wordml" xmlns:w16cex="http://schemas.microsoft.com/office/word/2018/wordml/cex" xmlns:w16cid="http://schemas.microsoft.com/office/word/2016/wordml/cid" xmlns:w16="http://schemas.microsoft.com/office/word/2018/wordml" xmlns:w16se="http://schemas.microsoft.com/office/word/2015/wordml/symex" xmlns:wpg="http://schemas.microsoft.com/office/word/2010/wordprocessingGroup" xmlns:wpi="http://schemas.microsoft.com/office/word/2010/wordprocessingInk" xmlns:wne="http://schemas.microsoft.com/office/word/2006/wordml" xmlns:wps="http://schemas.microsoft.com/office/word/2010/wordprocessingShape" mc:Ignorable="w14 w15 w16se w16cid w16 w16cex wp14">
+<w:document xmlns:wpc="http://schemas.microsoft.com/office/word/2010/wordprocessingCanvas" xmlns:cx="http://schemas.microsoft.com/office/drawing/2014/chartex" xmlns:cx1="http://schemas.microsoft.com/office/drawing/2015/9/8/chartex" xmlns:cx2="http://schemas.microsoft.com/office/drawing/2015/10/21/chartex" xmlns:cx3="http://schemas.microsoft.com/office/drawing/2016/5/9/chartex" xmlns:cx4="http://schemas.microsoft.com/office/drawing/2016/5/10/chartex" xmlns:cx5="http://schemas.microsoft.com/office/drawing/2016/5/11/chartex" xmlns:cx6="http://schemas.microsoft.com/office/drawing/2016/5/12/chartex" xmlns:cx7="http://schemas.microsoft.com/office/drawing/2016/5/13/chartex" xmlns:cx8="http://schemas.microsoft.com/office/drawing/2016/5/14/chartex" xmlns:mc="http://schemas.openxmlformats.org/markup-compatibility/2006" xmlns:aink="http://schemas.microsoft.com/office/drawing/2016/ink" xmlns:am3d="http://schemas.microsoft.com/office/drawing/2017/model3d" xmlns:o="urn:schemas-microsoft-com:office:office" xmlns:r="http://schemas.openxmlformats.org/officeDocument/2006/relationships" xmlns:m="http://schemas.openxmlformats.org/officeDocument/2006/math" xmlns:v="urn:schemas-microsoft-com:vml" xmlns:wp14="http://schemas.microsoft.com/office/word/2010/wordprocessingDrawing" xmlns:wp="http://schemas.openxmlformats.org/drawingml/2006/wordprocessingDrawing" xmlns:w10="urn:schemas-microsoft-com:office:word" xmlns:w="http://schemas.openxmlformats.org/wordprocessingml/2006/main" xmlns:w14="http://schemas.microsoft.com/office/word/2010/wordml" xmlns:w15="http://schemas.microsoft.com/office/word/2012/wordml" xmlns:w16cex="http://schemas.microsoft.com/office/word/2018/wordml/cex" xmlns:w16cid="http://schemas.microsoft.com/office/word/2016/wordml/cid" xmlns:w16="http://schemas.microsoft.com/office/word/2018/wordml" xmlns:w16sdtdh="http://schemas.microsoft.com/office/word/2020/wordml/sdtdatahash" xmlns:w16se="http://schemas.microsoft.com/office/word/2015/wordml/symex" xmlns:wpg="http://schemas.microsoft.com/office/word/2010/wordprocessingGroup" xmlns:wpi="http://schemas.microsoft.com/office/word/2010/wordprocessingInk" xmlns:wne="http://schemas.microsoft.com/office/word/2006/wordml" xmlns:wps="http://schemas.microsoft.com/office/word/2010/wordprocessingShape" mc:Ignorable="w14 w15 w16se w16cid w16 w16cex w16sdtdh wp14">
   <w:body>
     <w:p>
       <w:pPr>
@@ -73,19 +73,7 @@
         <w:rPr>
           <w:lang w:val="en-US"/>
         </w:rPr>
-        <w:t>t</w:t>
-      </w:r>
-      <w:r>
-        <w:rPr>
-          <w:lang w:val="en-US"/>
-        </w:rPr>
-        <w:t>his makes “--disable-race-detection” ineffective</w:t>
-      </w:r>
-      <w:r>
-        <w:rPr>
-          <w:lang w:val="en-US"/>
-        </w:rPr>
-        <w:t>. I</w:t>
+        <w:t>this makes “--disable-race-detection” ineffective. I</w:t>
       </w:r>
       <w:r>
         <w:rPr>
@@ -238,19 +226,7 @@
         <w:rPr>
           <w:lang w:val="en-US"/>
         </w:rPr>
-        <w:t xml:space="preserve">data buffer to be atomic and read/written using </w:t>
-      </w:r>
-      <w:r>
-        <w:rPr>
-          <w:lang w:val="en-US"/>
-        </w:rPr>
-        <w:t>release</w:t>
-      </w:r>
-      <w:r>
-        <w:rPr>
-          <w:lang w:val="en-US"/>
-        </w:rPr>
-        <w:t>/acquire. This is caused by a race between two enqueue operations trying to write to the same location since enqueue does not change any state before writing.</w:t>
+        <w:t>data buffer to be atomic and read/written using release/acquire. This is caused by a race between two enqueue operations trying to write to the same location since enqueue does not change any state before writing.</w:t>
       </w:r>
     </w:p>
     <w:p>
@@ -296,10 +272,10 @@
             <v:path o:extrusionok="f" gradientshapeok="t" o:connecttype="rect"/>
             <o:lock v:ext="edit" aspectratio="t"/>
           </v:shapetype>
-          <v:shape id="_x0000_i1031" type="#_x0000_t75" style="width:76.85pt;height:49.9pt" o:ole="">
+          <v:shape id="_x0000_i1025" type="#_x0000_t75" style="width:76.85pt;height:49.95pt" o:ole="">
             <v:imagedata r:id="rId6" o:title=""/>
           </v:shape>
-          <o:OLEObject Type="Embed" ProgID="Package" ShapeID="_x0000_i1031" DrawAspect="Icon" ObjectID="_1674293090" r:id="rId7"/>
+          <o:OLEObject Type="Embed" ProgID="Package" ShapeID="_x0000_i1025" DrawAspect="Icon" ObjectID="_1690723977" r:id="rId7"/>
         </w:object>
       </w:r>
     </w:p>
@@ -329,7 +305,21 @@
             <w:rStyle w:val="Hyperlink"/>
             <w:lang w:val="en-US"/>
           </w:rPr>
-          <w:t>https://github.com/ori-saporta83/linearizability-testing/blob/master/wrappers/fastmpmc-wrapper.h</w:t>
+          <w:t>https://github.co</w:t>
+        </w:r>
+        <w:r>
+          <w:rPr>
+            <w:rStyle w:val="Hyperlink"/>
+            <w:lang w:val="en-US"/>
+          </w:rPr>
+          <w:t>m</w:t>
+        </w:r>
+        <w:r>
+          <w:rPr>
+            <w:rStyle w:val="Hyperlink"/>
+            <w:lang w:val="en-US"/>
+          </w:rPr>
+          <w:t>/ori-saporta83/linearizability-testing/blob/master/wrappers/fastmpmc-wrapper.h</w:t>
         </w:r>
       </w:hyperlink>
     </w:p>
@@ -420,10 +410,10 @@
           <w:lang w:val="en-US"/>
         </w:rPr>
         <w:object w:dxaOrig="1539" w:dyaOrig="997" w14:anchorId="511BFABC">
-          <v:shape id="_x0000_i1032" type="#_x0000_t75" style="width:76.85pt;height:49.9pt" o:ole="">
+          <v:shape id="_x0000_i1026" type="#_x0000_t75" style="width:76.85pt;height:49.95pt" o:ole="">
             <v:imagedata r:id="rId9" o:title=""/>
           </v:shape>
-          <o:OLEObject Type="Embed" ProgID="Package" ShapeID="_x0000_i1032" DrawAspect="Icon" ObjectID="_1674293091" r:id="rId10"/>
+          <o:OLEObject Type="Embed" ProgID="Package" ShapeID="_x0000_i1026" DrawAspect="Icon" ObjectID="_1690723978" r:id="rId10"/>
         </w:object>
       </w:r>
     </w:p>
@@ -453,7 +443,21 @@
             <w:rStyle w:val="Hyperlink"/>
             <w:lang w:val="en-US"/>
           </w:rPr>
-          <w:t>https://github.com/ori-saporta83/linearizability-testing/blob/master/wrappers/hwqueue-wrapper.h</w:t>
+          <w:t>https://github.com/ori-saporta83/linearizability-testing/blob/master/wrappers/</w:t>
+        </w:r>
+        <w:r>
+          <w:rPr>
+            <w:rStyle w:val="Hyperlink"/>
+            <w:lang w:val="en-US"/>
+          </w:rPr>
+          <w:t>h</w:t>
+        </w:r>
+        <w:r>
+          <w:rPr>
+            <w:rStyle w:val="Hyperlink"/>
+            <w:lang w:val="en-US"/>
+          </w:rPr>
+          <w:t>wqueue-wrapper.h</w:t>
         </w:r>
       </w:hyperlink>
     </w:p>
@@ -507,7 +511,21 @@
         <w:rPr>
           <w:lang w:val="en-US"/>
         </w:rPr>
-        <w:t>Access to the former must be done using release/acquire operations or acq_rel/acquire to avoid the linearizability issue. Access to the buffer field can be relaxed.</w:t>
+        <w:t xml:space="preserve">Access to the former must be done using release/acquire operations or </w:t>
+      </w:r>
+      <w:proofErr w:type="spellStart"/>
+      <w:r>
+        <w:rPr>
+          <w:lang w:val="en-US"/>
+        </w:rPr>
+        <w:t>acq_rel</w:t>
+      </w:r>
+      <w:proofErr w:type="spellEnd"/>
+      <w:r>
+        <w:rPr>
+          <w:lang w:val="en-US"/>
+        </w:rPr>
+        <w:t>/acquire to avoid the linearizability issue. Access to the buffer field can be relaxed.</w:t>
       </w:r>
     </w:p>
     <w:p>
@@ -548,10 +566,10 @@
           <w:lang w:val="en-US"/>
         </w:rPr>
         <w:object w:dxaOrig="1539" w:dyaOrig="997" w14:anchorId="57289CFC">
-          <v:shape id="_x0000_i1033" type="#_x0000_t75" style="width:76.85pt;height:49.9pt" o:ole="">
+          <v:shape id="_x0000_i1033" type="#_x0000_t75" style="width:76.85pt;height:49.95pt" o:ole="">
             <v:imagedata r:id="rId12" o:title=""/>
           </v:shape>
-          <o:OLEObject Type="Embed" ProgID="Package" ShapeID="_x0000_i1033" DrawAspect="Icon" ObjectID="_1674293092" r:id="rId13"/>
+          <o:OLEObject Type="Embed" ProgID="Package" ShapeID="_x0000_i1033" DrawAspect="Icon" ObjectID="_1690723979" r:id="rId13"/>
         </w:object>
       </w:r>
     </w:p>
@@ -625,7 +643,6 @@
     <w:p>
       <w:pPr>
         <w:rPr>
-          <w:rFonts w:hint="cs"/>
           <w:rtl/>
           <w:lang w:val="en-US"/>
         </w:rPr>
@@ -685,13 +702,23 @@
         </w:rPr>
         <w:t>Requires 3 atomic fields (</w:t>
       </w:r>
+      <w:proofErr w:type="spellStart"/>
       <w:r>
         <w:rPr>
           <w:i/>
           <w:iCs/>
           <w:lang w:val="en-US"/>
         </w:rPr>
-        <w:t>rdwr, read, written</w:t>
+        <w:t>rdwr</w:t>
+      </w:r>
+      <w:proofErr w:type="spellEnd"/>
+      <w:r>
+        <w:rPr>
+          <w:i/>
+          <w:iCs/>
+          <w:lang w:val="en-US"/>
+        </w:rPr>
+        <w:t>, read, written</w:t>
       </w:r>
       <w:r>
         <w:rPr>
@@ -722,7 +749,7 @@
           <w:color w:val="D4D4D4"/>
           <w:sz w:val="16"/>
           <w:szCs w:val="16"/>
-          <w:lang w:val="en-IL" w:eastAsia="en-IL"/>
+          <w:lang w:eastAsia="en-IL"/>
         </w:rPr>
       </w:pPr>
       <w:r>
@@ -731,7 +758,7 @@
           <w:color w:val="DCDCAA"/>
           <w:sz w:val="16"/>
           <w:szCs w:val="16"/>
-          <w:lang w:val="en-IL" w:eastAsia="en-IL"/>
+          <w:lang w:eastAsia="en-IL"/>
         </w:rPr>
         <w:t>__VERIFIER_assume</w:t>
       </w:r>
@@ -741,7 +768,7 @@
           <w:color w:val="D4D4D4"/>
           <w:sz w:val="16"/>
           <w:szCs w:val="16"/>
-          <w:lang w:val="en-IL" w:eastAsia="en-IL"/>
+          <w:lang w:eastAsia="en-IL"/>
         </w:rPr>
         <w:t>((</w:t>
       </w:r>
@@ -751,7 +778,7 @@
           <w:color w:val="569CD6"/>
           <w:sz w:val="16"/>
           <w:szCs w:val="16"/>
-          <w:lang w:val="en-IL" w:eastAsia="en-IL"/>
+          <w:lang w:eastAsia="en-IL"/>
         </w:rPr>
         <w:t>atomic_load_explicit</w:t>
       </w:r>
@@ -761,7 +788,7 @@
           <w:color w:val="D4D4D4"/>
           <w:sz w:val="16"/>
           <w:szCs w:val="16"/>
-          <w:lang w:val="en-IL" w:eastAsia="en-IL"/>
+          <w:lang w:eastAsia="en-IL"/>
         </w:rPr>
         <w:t>(&amp;</w:t>
       </w:r>
@@ -771,7 +798,7 @@
           <w:color w:val="9CDCFE"/>
           <w:sz w:val="16"/>
           <w:szCs w:val="16"/>
-          <w:lang w:val="en-IL" w:eastAsia="en-IL"/>
+          <w:lang w:eastAsia="en-IL"/>
         </w:rPr>
         <w:t>q</w:t>
       </w:r>
@@ -781,7 +808,7 @@
           <w:color w:val="D4D4D4"/>
           <w:sz w:val="16"/>
           <w:szCs w:val="16"/>
-          <w:lang w:val="en-IL" w:eastAsia="en-IL"/>
+          <w:lang w:eastAsia="en-IL"/>
         </w:rPr>
         <w:t>-&gt;</w:t>
       </w:r>
@@ -791,7 +818,7 @@
           <w:color w:val="9CDCFE"/>
           <w:sz w:val="16"/>
           <w:szCs w:val="16"/>
-          <w:lang w:val="en-IL" w:eastAsia="en-IL"/>
+          <w:lang w:eastAsia="en-IL"/>
         </w:rPr>
         <w:t>m_written</w:t>
       </w:r>
@@ -801,7 +828,7 @@
           <w:color w:val="D4D4D4"/>
           <w:sz w:val="16"/>
           <w:szCs w:val="16"/>
-          <w:lang w:val="en-IL" w:eastAsia="en-IL"/>
+          <w:lang w:eastAsia="en-IL"/>
         </w:rPr>
         <w:t>, </w:t>
       </w:r>
@@ -811,7 +838,7 @@
           <w:color w:val="4FC1FF"/>
           <w:sz w:val="16"/>
           <w:szCs w:val="16"/>
-          <w:lang w:val="en-IL" w:eastAsia="en-IL"/>
+          <w:lang w:eastAsia="en-IL"/>
         </w:rPr>
         <w:t>memory_order_acquire</w:t>
       </w:r>
@@ -821,7 +848,7 @@
           <w:color w:val="D4D4D4"/>
           <w:sz w:val="16"/>
           <w:szCs w:val="16"/>
-          <w:lang w:val="en-IL" w:eastAsia="en-IL"/>
+          <w:lang w:eastAsia="en-IL"/>
         </w:rPr>
         <w:t>) &amp; </w:t>
       </w:r>
@@ -831,7 +858,7 @@
           <w:color w:val="B5CEA8"/>
           <w:sz w:val="16"/>
           <w:szCs w:val="16"/>
-          <w:lang w:val="en-IL" w:eastAsia="en-IL"/>
+          <w:lang w:eastAsia="en-IL"/>
         </w:rPr>
         <w:t>0xFFFF</w:t>
       </w:r>
@@ -841,7 +868,7 @@
           <w:color w:val="D4D4D4"/>
           <w:sz w:val="16"/>
           <w:szCs w:val="16"/>
-          <w:lang w:val="en-IL" w:eastAsia="en-IL"/>
+          <w:lang w:eastAsia="en-IL"/>
         </w:rPr>
         <w:t>) == </w:t>
       </w:r>
@@ -851,22 +878,20 @@
           <w:color w:val="9CDCFE"/>
           <w:sz w:val="16"/>
           <w:szCs w:val="16"/>
-          <w:lang w:val="en-IL" w:eastAsia="en-IL"/>
+          <w:lang w:eastAsia="en-IL"/>
         </w:rPr>
         <w:t>wr</w:t>
       </w:r>
-      <w:proofErr w:type="gramStart"/>
       <w:r>
         <w:rPr>
           <w:rFonts w:ascii="Consolas" w:eastAsia="Times New Roman" w:hAnsi="Consolas" w:cs="Times New Roman"/>
           <w:color w:val="D4D4D4"/>
           <w:sz w:val="16"/>
           <w:szCs w:val="16"/>
-          <w:lang w:val="en-IL" w:eastAsia="en-IL"/>
+          <w:lang w:eastAsia="en-IL"/>
         </w:rPr>
         <w:t>);</w:t>
       </w:r>
-      <w:proofErr w:type="gramEnd"/>
     </w:p>
     <w:p>
       <w:pPr>
@@ -877,7 +902,7 @@
           <w:color w:val="D4D4D4"/>
           <w:sz w:val="16"/>
           <w:szCs w:val="16"/>
-          <w:lang w:val="en-IL" w:eastAsia="en-IL"/>
+          <w:lang w:eastAsia="en-IL"/>
         </w:rPr>
       </w:pPr>
       <w:r>
@@ -886,7 +911,7 @@
           <w:color w:val="DCDCAA"/>
           <w:sz w:val="16"/>
           <w:szCs w:val="16"/>
-          <w:lang w:val="en-IL" w:eastAsia="en-IL"/>
+          <w:lang w:eastAsia="en-IL"/>
         </w:rPr>
         <w:t>__VERIFIER_assume</w:t>
       </w:r>
@@ -896,7 +921,7 @@
           <w:color w:val="D4D4D4"/>
           <w:sz w:val="16"/>
           <w:szCs w:val="16"/>
-          <w:lang w:val="en-IL" w:eastAsia="en-IL"/>
+          <w:lang w:eastAsia="en-IL"/>
         </w:rPr>
         <w:t>((</w:t>
       </w:r>
@@ -906,7 +931,7 @@
           <w:color w:val="569CD6"/>
           <w:sz w:val="16"/>
           <w:szCs w:val="16"/>
-          <w:lang w:val="en-IL" w:eastAsia="en-IL"/>
+          <w:lang w:eastAsia="en-IL"/>
         </w:rPr>
         <w:t>atomic_load_explicit</w:t>
       </w:r>
@@ -916,7 +941,7 @@
           <w:color w:val="D4D4D4"/>
           <w:sz w:val="16"/>
           <w:szCs w:val="16"/>
-          <w:lang w:val="en-IL" w:eastAsia="en-IL"/>
+          <w:lang w:eastAsia="en-IL"/>
         </w:rPr>
         <w:t>(&amp;</w:t>
       </w:r>
@@ -926,7 +951,7 @@
           <w:color w:val="9CDCFE"/>
           <w:sz w:val="16"/>
           <w:szCs w:val="16"/>
-          <w:lang w:val="en-IL" w:eastAsia="en-IL"/>
+          <w:lang w:eastAsia="en-IL"/>
         </w:rPr>
         <w:t>q</w:t>
       </w:r>
@@ -936,7 +961,7 @@
           <w:color w:val="D4D4D4"/>
           <w:sz w:val="16"/>
           <w:szCs w:val="16"/>
-          <w:lang w:val="en-IL" w:eastAsia="en-IL"/>
+          <w:lang w:eastAsia="en-IL"/>
         </w:rPr>
         <w:t>-&gt;</w:t>
       </w:r>
@@ -946,7 +971,7 @@
           <w:color w:val="9CDCFE"/>
           <w:sz w:val="16"/>
           <w:szCs w:val="16"/>
-          <w:lang w:val="en-IL" w:eastAsia="en-IL"/>
+          <w:lang w:eastAsia="en-IL"/>
         </w:rPr>
         <w:t>m_read</w:t>
       </w:r>
@@ -956,7 +981,7 @@
           <w:color w:val="D4D4D4"/>
           <w:sz w:val="16"/>
           <w:szCs w:val="16"/>
-          <w:lang w:val="en-IL" w:eastAsia="en-IL"/>
+          <w:lang w:eastAsia="en-IL"/>
         </w:rPr>
         <w:t>, </w:t>
       </w:r>
@@ -966,7 +991,7 @@
           <w:color w:val="4FC1FF"/>
           <w:sz w:val="16"/>
           <w:szCs w:val="16"/>
-          <w:lang w:val="en-IL" w:eastAsia="en-IL"/>
+          <w:lang w:eastAsia="en-IL"/>
         </w:rPr>
         <w:t>memory_order_acquire</w:t>
       </w:r>
@@ -976,7 +1001,7 @@
           <w:color w:val="D4D4D4"/>
           <w:sz w:val="16"/>
           <w:szCs w:val="16"/>
-          <w:lang w:val="en-IL" w:eastAsia="en-IL"/>
+          <w:lang w:eastAsia="en-IL"/>
         </w:rPr>
         <w:t>) &amp; </w:t>
       </w:r>
@@ -986,7 +1011,7 @@
           <w:color w:val="B5CEA8"/>
           <w:sz w:val="16"/>
           <w:szCs w:val="16"/>
-          <w:lang w:val="en-IL" w:eastAsia="en-IL"/>
+          <w:lang w:eastAsia="en-IL"/>
         </w:rPr>
         <w:t>0xFFFF</w:t>
       </w:r>
@@ -996,7 +1021,7 @@
           <w:color w:val="D4D4D4"/>
           <w:sz w:val="16"/>
           <w:szCs w:val="16"/>
-          <w:lang w:val="en-IL" w:eastAsia="en-IL"/>
+          <w:lang w:eastAsia="en-IL"/>
         </w:rPr>
         <w:t>) == </w:t>
       </w:r>
@@ -1006,22 +1031,20 @@
           <w:color w:val="9CDCFE"/>
           <w:sz w:val="16"/>
           <w:szCs w:val="16"/>
-          <w:lang w:val="en-IL" w:eastAsia="en-IL"/>
+          <w:lang w:eastAsia="en-IL"/>
         </w:rPr>
         <w:t>rd</w:t>
       </w:r>
-      <w:proofErr w:type="gramStart"/>
       <w:r>
         <w:rPr>
           <w:rFonts w:ascii="Consolas" w:eastAsia="Times New Roman" w:hAnsi="Consolas" w:cs="Times New Roman"/>
           <w:color w:val="D4D4D4"/>
           <w:sz w:val="16"/>
           <w:szCs w:val="16"/>
-          <w:lang w:val="en-IL" w:eastAsia="en-IL"/>
+          <w:lang w:eastAsia="en-IL"/>
         </w:rPr>
         <w:t>);</w:t>
       </w:r>
-      <w:proofErr w:type="gramEnd"/>
     </w:p>
     <w:p>
       <w:pPr>
@@ -1060,10 +1083,10 @@
           <w:lang w:val="en-US"/>
         </w:rPr>
         <w:object w:dxaOrig="1539" w:dyaOrig="997" w14:anchorId="4FC500F8">
-          <v:shape id="_x0000_i1036" type="#_x0000_t75" style="width:76.85pt;height:49.9pt" o:ole="">
+          <v:shape id="_x0000_i1028" type="#_x0000_t75" style="width:76.85pt;height:49.95pt" o:ole="">
             <v:imagedata r:id="rId15" o:title=""/>
           </v:shape>
-          <o:OLEObject Type="Embed" ProgID="Package" ShapeID="_x0000_i1036" DrawAspect="Icon" ObjectID="_1674293093" r:id="rId16"/>
+          <o:OLEObject Type="Embed" ProgID="Package" ShapeID="_x0000_i1028" DrawAspect="Icon" ObjectID="_1690723980" r:id="rId16"/>
         </w:object>
       </w:r>
     </w:p>
@@ -1134,10 +1157,10 @@
           <w:lang w:val="en-US"/>
         </w:rPr>
         <w:object w:dxaOrig="1539" w:dyaOrig="997" w14:anchorId="418987A5">
-          <v:shape id="_x0000_i1037" type="#_x0000_t75" style="width:76.85pt;height:49.9pt" o:ole="">
+          <v:shape id="_x0000_i1029" type="#_x0000_t75" style="width:76.85pt;height:49.95pt" o:ole="">
             <v:imagedata r:id="rId18" o:title=""/>
           </v:shape>
-          <o:OLEObject Type="Embed" ProgID="Package" ShapeID="_x0000_i1037" DrawAspect="Icon" ObjectID="_1674293094" r:id="rId19"/>
+          <o:OLEObject Type="Embed" ProgID="Package" ShapeID="_x0000_i1029" DrawAspect="Icon" ObjectID="_1690723981" r:id="rId19"/>
         </w:object>
       </w:r>
     </w:p>
@@ -1178,19 +1201,11 @@
           <w:lang w:val="en-US"/>
         </w:rPr>
       </w:pPr>
-      <w:proofErr w:type="gramStart"/>
-      <w:r>
-        <w:rPr>
-          <w:lang w:val="en-US"/>
-        </w:rPr>
-        <w:t>Similarly</w:t>
-      </w:r>
-      <w:proofErr w:type="gramEnd"/>
-      <w:r>
-        <w:rPr>
-          <w:lang w:val="en-US"/>
-        </w:rPr>
-        <w:t xml:space="preserve"> to previous structures, this queue requires 2 global atomics (head, tail) and another one (next) per node. It is implemented as a linked list so there is no data buffer. </w:t>
+      <w:r>
+        <w:rPr>
+          <w:lang w:val="en-US"/>
+        </w:rPr>
+        <w:t xml:space="preserve">Similarly to previous structures, this queue requires 2 global atomics (head, tail) and another one (next) per node. It is implemented as a linked list so there is no data buffer. </w:t>
       </w:r>
       <w:r>
         <w:rPr>
@@ -1237,10 +1252,10 @@
           <w:lang w:val="en-US"/>
         </w:rPr>
         <w:object w:dxaOrig="1539" w:dyaOrig="997" w14:anchorId="26BB6588">
-          <v:shape id="_x0000_i1038" type="#_x0000_t75" style="width:76.85pt;height:49.9pt" o:ole="">
+          <v:shape id="_x0000_i1030" type="#_x0000_t75" style="width:76.85pt;height:49.95pt" o:ole="">
             <v:imagedata r:id="rId21" o:title=""/>
           </v:shape>
-          <o:OLEObject Type="Embed" ProgID="Package" ShapeID="_x0000_i1038" DrawAspect="Icon" ObjectID="_1674293095" r:id="rId22"/>
+          <o:OLEObject Type="Embed" ProgID="Package" ShapeID="_x0000_i1030" DrawAspect="Icon" ObjectID="_1690723982" r:id="rId22"/>
         </w:object>
       </w:r>
     </w:p>
@@ -1284,6 +1299,19 @@
         <w:rPr>
           <w:lang w:val="en-US"/>
         </w:rPr>
+        <w:t>https://github.com/bittnkr/uniq/blob/d4a5b9c413aef2a242a7f9654ded198fba78b9bf/cpp/uniq.h</w:t>
+      </w:r>
+    </w:p>
+    <w:p>
+      <w:pPr>
+        <w:rPr>
+          <w:lang w:val="en-US"/>
+        </w:rPr>
+      </w:pPr>
+      <w:r>
+        <w:rPr>
+          <w:lang w:val="en-US"/>
+        </w:rPr>
         <w:t>Requires 2 atomic integer</w:t>
       </w:r>
       <w:r>
@@ -1314,7 +1342,21 @@
         <w:rPr>
           <w:lang w:val="en-US"/>
         </w:rPr>
-        <w:t xml:space="preserve">(is_used). All atomic operations can be relaxed with the addition of a single release/acquire fence pair. </w:t>
+        <w:t>(</w:t>
+      </w:r>
+      <w:proofErr w:type="spellStart"/>
+      <w:r>
+        <w:rPr>
+          <w:lang w:val="en-US"/>
+        </w:rPr>
+        <w:t>is_used</w:t>
+      </w:r>
+      <w:proofErr w:type="spellEnd"/>
+      <w:r>
+        <w:rPr>
+          <w:lang w:val="en-US"/>
+        </w:rPr>
+        <w:t xml:space="preserve">). All atomic operations can be relaxed with the addition of a single release/acquire fence pair. </w:t>
       </w:r>
     </w:p>
     <w:p>
@@ -1341,10 +1383,10 @@
           <w:lang w:val="en-US"/>
         </w:rPr>
         <w:object w:dxaOrig="1539" w:dyaOrig="997" w14:anchorId="16B2CFDF">
-          <v:shape id="_x0000_i1041" type="#_x0000_t75" style="width:76.85pt;height:49.9pt" o:ole="">
+          <v:shape id="_x0000_i1031" type="#_x0000_t75" style="width:76.85pt;height:49.95pt" o:ole="">
             <v:imagedata r:id="rId24" o:title=""/>
           </v:shape>
-          <o:OLEObject Type="Embed" ProgID="Package" ShapeID="_x0000_i1041" DrawAspect="Icon" ObjectID="_1674293096" r:id="rId25"/>
+          <o:OLEObject Type="Embed" ProgID="Package" ShapeID="_x0000_i1031" DrawAspect="Icon" ObjectID="_1690723983" r:id="rId25"/>
         </w:object>
       </w:r>
     </w:p>
@@ -1359,7 +1401,7 @@
 </file>
 
 <file path=word/numbering.xml><?xml version="1.0" encoding="utf-8"?>
-<w:numbering xmlns:wpc="http://schemas.microsoft.com/office/word/2010/wordprocessingCanvas" xmlns:cx="http://schemas.microsoft.com/office/drawing/2014/chartex" xmlns:cx1="http://schemas.microsoft.com/office/drawing/2015/9/8/chartex" xmlns:cx2="http://schemas.microsoft.com/office/drawing/2015/10/21/chartex" xmlns:cx3="http://schemas.microsoft.com/office/drawing/2016/5/9/chartex" xmlns:cx4="http://schemas.microsoft.com/office/drawing/2016/5/10/chartex" xmlns:cx5="http://schemas.microsoft.com/office/drawing/2016/5/11/chartex" xmlns:cx6="http://schemas.microsoft.com/office/drawing/2016/5/12/chartex" xmlns:cx7="http://schemas.microsoft.com/office/drawing/2016/5/13/chartex" xmlns:cx8="http://schemas.microsoft.com/office/drawing/2016/5/14/chartex" xmlns:mc="http://schemas.openxmlformats.org/markup-compatibility/2006" xmlns:aink="http://schemas.microsoft.com/office/drawing/2016/ink" xmlns:am3d="http://schemas.microsoft.com/office/drawing/2017/model3d" xmlns:o="urn:schemas-microsoft-com:office:office" xmlns:r="http://schemas.openxmlformats.org/officeDocument/2006/relationships" xmlns:m="http://schemas.openxmlformats.org/officeDocument/2006/math" xmlns:v="urn:schemas-microsoft-com:vml" xmlns:wp14="http://schemas.microsoft.com/office/word/2010/wordprocessingDrawing" xmlns:wp="http://schemas.openxmlformats.org/drawingml/2006/wordprocessingDrawing" xmlns:w10="urn:schemas-microsoft-com:office:word" xmlns:w="http://schemas.openxmlformats.org/wordprocessingml/2006/main" xmlns:w14="http://schemas.microsoft.com/office/word/2010/wordml" xmlns:w15="http://schemas.microsoft.com/office/word/2012/wordml" xmlns:w16cex="http://schemas.microsoft.com/office/word/2018/wordml/cex" xmlns:w16cid="http://schemas.microsoft.com/office/word/2016/wordml/cid" xmlns:w16="http://schemas.microsoft.com/office/word/2018/wordml" xmlns:w16se="http://schemas.microsoft.com/office/word/2015/wordml/symex" xmlns:wpg="http://schemas.microsoft.com/office/word/2010/wordprocessingGroup" xmlns:wpi="http://schemas.microsoft.com/office/word/2010/wordprocessingInk" xmlns:wne="http://schemas.microsoft.com/office/word/2006/wordml" xmlns:wps="http://schemas.microsoft.com/office/word/2010/wordprocessingShape" mc:Ignorable="w14 w15 w16se w16cid w16 w16cex wp14">
+<w:numbering xmlns:wpc="http://schemas.microsoft.com/office/word/2010/wordprocessingCanvas" xmlns:cx="http://schemas.microsoft.com/office/drawing/2014/chartex" xmlns:cx1="http://schemas.microsoft.com/office/drawing/2015/9/8/chartex" xmlns:cx2="http://schemas.microsoft.com/office/drawing/2015/10/21/chartex" xmlns:cx3="http://schemas.microsoft.com/office/drawing/2016/5/9/chartex" xmlns:cx4="http://schemas.microsoft.com/office/drawing/2016/5/10/chartex" xmlns:cx5="http://schemas.microsoft.com/office/drawing/2016/5/11/chartex" xmlns:cx6="http://schemas.microsoft.com/office/drawing/2016/5/12/chartex" xmlns:cx7="http://schemas.microsoft.com/office/drawing/2016/5/13/chartex" xmlns:cx8="http://schemas.microsoft.com/office/drawing/2016/5/14/chartex" xmlns:mc="http://schemas.openxmlformats.org/markup-compatibility/2006" xmlns:aink="http://schemas.microsoft.com/office/drawing/2016/ink" xmlns:am3d="http://schemas.microsoft.com/office/drawing/2017/model3d" xmlns:o="urn:schemas-microsoft-com:office:office" xmlns:r="http://schemas.openxmlformats.org/officeDocument/2006/relationships" xmlns:m="http://schemas.openxmlformats.org/officeDocument/2006/math" xmlns:v="urn:schemas-microsoft-com:vml" xmlns:wp14="http://schemas.microsoft.com/office/word/2010/wordprocessingDrawing" xmlns:wp="http://schemas.openxmlformats.org/drawingml/2006/wordprocessingDrawing" xmlns:w10="urn:schemas-microsoft-com:office:word" xmlns:w="http://schemas.openxmlformats.org/wordprocessingml/2006/main" xmlns:w14="http://schemas.microsoft.com/office/word/2010/wordml" xmlns:w15="http://schemas.microsoft.com/office/word/2012/wordml" xmlns:w16cex="http://schemas.microsoft.com/office/word/2018/wordml/cex" xmlns:w16cid="http://schemas.microsoft.com/office/word/2016/wordml/cid" xmlns:w16="http://schemas.microsoft.com/office/word/2018/wordml" xmlns:w16sdtdh="http://schemas.microsoft.com/office/word/2020/wordml/sdtdatahash" xmlns:w16se="http://schemas.microsoft.com/office/word/2015/wordml/symex" xmlns:wpg="http://schemas.microsoft.com/office/word/2010/wordprocessingGroup" xmlns:wpi="http://schemas.microsoft.com/office/word/2010/wordprocessingInk" xmlns:wne="http://schemas.microsoft.com/office/word/2006/wordml" xmlns:wps="http://schemas.microsoft.com/office/word/2010/wordprocessingShape" mc:Ignorable="w14 w15 w16se w16cid w16 w16cex w16sdtdh wp14">
   <w:abstractNum w:abstractNumId="0" w15:restartNumberingAfterBreak="0">
     <w:nsid w:val="13EB4B0C"/>
     <w:multiLevelType w:val="hybridMultilevel"/>
@@ -1640,7 +1682,7 @@
 </file>
 
 <file path=word/styles.xml><?xml version="1.0" encoding="utf-8"?>
-<w:styles xmlns:mc="http://schemas.openxmlformats.org/markup-compatibility/2006" xmlns:r="http://schemas.openxmlformats.org/officeDocument/2006/relationships" xmlns:w="http://schemas.openxmlformats.org/wordprocessingml/2006/main" xmlns:w14="http://schemas.microsoft.com/office/word/2010/wordml" xmlns:w15="http://schemas.microsoft.com/office/word/2012/wordml" xmlns:w16cex="http://schemas.microsoft.com/office/word/2018/wordml/cex" xmlns:w16cid="http://schemas.microsoft.com/office/word/2016/wordml/cid" xmlns:w16="http://schemas.microsoft.com/office/word/2018/wordml" xmlns:w16se="http://schemas.microsoft.com/office/word/2015/wordml/symex" mc:Ignorable="w14 w15 w16se w16cid w16 w16cex">
+<w:styles xmlns:mc="http://schemas.openxmlformats.org/markup-compatibility/2006" xmlns:r="http://schemas.openxmlformats.org/officeDocument/2006/relationships" xmlns:w="http://schemas.openxmlformats.org/wordprocessingml/2006/main" xmlns:w14="http://schemas.microsoft.com/office/word/2010/wordml" xmlns:w15="http://schemas.microsoft.com/office/word/2012/wordml" xmlns:w16cex="http://schemas.microsoft.com/office/word/2018/wordml/cex" xmlns:w16cid="http://schemas.microsoft.com/office/word/2016/wordml/cid" xmlns:w16="http://schemas.microsoft.com/office/word/2018/wordml" xmlns:w16sdtdh="http://schemas.microsoft.com/office/word/2020/wordml/sdtdatahash" xmlns:w16se="http://schemas.microsoft.com/office/word/2015/wordml/symex" mc:Ignorable="w14 w15 w16se w16cid w16 w16cex w16sdtdh">
   <w:docDefaults>
     <w:rPrDefault>
       <w:rPr>
@@ -2084,6 +2126,7 @@
   <w:style w:type="character" w:default="1" w:styleId="DefaultParagraphFont">
     <w:name w:val="Default Paragraph Font"/>
     <w:uiPriority w:val="1"/>
+    <w:semiHidden/>
     <w:unhideWhenUsed/>
   </w:style>
   <w:style w:type="table" w:default="1" w:styleId="TableNormal">
@@ -2165,6 +2208,18 @@
     <w:rPr>
       <w:color w:val="605E5C"/>
       <w:shd w:val="clear" w:color="auto" w:fill="E1DFDD"/>
+    </w:rPr>
+  </w:style>
+  <w:style w:type="character" w:styleId="FollowedHyperlink">
+    <w:name w:val="FollowedHyperlink"/>
+    <w:basedOn w:val="DefaultParagraphFont"/>
+    <w:uiPriority w:val="99"/>
+    <w:semiHidden/>
+    <w:unhideWhenUsed/>
+    <w:rsid w:val="004344C4"/>
+    <w:rPr>
+      <w:color w:val="954F72" w:themeColor="followedHyperlink"/>
+      <w:u w:val="single"/>
     </w:rPr>
   </w:style>
 </w:styles>

</xml_diff>